<commit_message>
Added documentation, changed output of debugger for clarity
</commit_message>
<xml_diff>
--- a/IRC_Chat_Program.docx
+++ b/IRC_Chat_Program.docx
@@ -36,8 +36,6 @@
       <w:r>
         <w:t>no constructors, static functions, labeled</w:t>
       </w:r>
-      <w:bookmarkStart w:id="0" w:name="_GoBack"/>
-      <w:bookmarkEnd w:id="0"/>
       <w:r>
         <w:t xml:space="preserve"> “</w:t>
       </w:r>
@@ -294,7 +292,12 @@
         <w:t>CLIENT</w:t>
       </w:r>
       <w:r>
-        <w:t xml:space="preserve"> will request and authenticate. A separate thread will process SEND/RECEIVE and leave main thread solely for user input and doing SEND requests to child thread.</w:t>
+        <w:t xml:space="preserve"> will request and authenticate. A separate thread will process SEND/RECEIVE and leave main thread solely for user input and doing SEND requests to chi</w:t>
+      </w:r>
+      <w:bookmarkStart w:id="0" w:name="_GoBack"/>
+      <w:bookmarkEnd w:id="0"/>
+      <w:r>
+        <w:t>ld thread.</w:t>
       </w:r>
     </w:p>
     <w:p>
@@ -379,6 +382,71 @@
       </w:r>
     </w:p>
     <w:p>
+      <w:r>
+        <w:t>BITFIELD:</w:t>
+      </w:r>
+    </w:p>
+    <w:p>
+      <w:pPr>
+        <w:pStyle w:val="ListParagraph"/>
+        <w:numPr>
+          <w:ilvl w:val="0"/>
+          <w:numId w:val="6"/>
+        </w:numPr>
+      </w:pPr>
+      <w:r>
+        <w:t xml:space="preserve">Reserve 8 bits for server handling. First 2 (00) will be </w:t>
+      </w:r>
+      <w:r>
+        <w:t>(</w:t>
+      </w:r>
+      <w:r>
+        <w:t>00</w:t>
+      </w:r>
+      <w:r>
+        <w:t>)</w:t>
+      </w:r>
+      <w:r>
+        <w:t xml:space="preserve"> for authenticate, </w:t>
+      </w:r>
+      <w:r>
+        <w:t>(</w:t>
+      </w:r>
+      <w:r>
+        <w:t>01</w:t>
+      </w:r>
+      <w:r>
+        <w:t>)</w:t>
+      </w:r>
+      <w:r>
+        <w:t xml:space="preserve"> for authenticated success, </w:t>
+      </w:r>
+      <w:r>
+        <w:t>(</w:t>
+      </w:r>
+      <w:r>
+        <w:t>10</w:t>
+      </w:r>
+      <w:r>
+        <w:t>)</w:t>
+      </w:r>
+      <w:r>
+        <w:t xml:space="preserve"> for updates, </w:t>
+      </w:r>
+      <w:r>
+        <w:t>(</w:t>
+      </w:r>
+      <w:r>
+        <w:t>11</w:t>
+      </w:r>
+      <w:r>
+        <w:t>)</w:t>
+      </w:r>
+      <w:r>
+        <w:t xml:space="preserve"> for requests. Rest of the bits are reserved for future use.</w:t>
+      </w:r>
+    </w:p>
+    <w:p>
       <w:pPr>
         <w:ind w:left="360"/>
       </w:pPr>
@@ -399,16 +467,194 @@
     </w:p>
     <w:p>
       <w:pPr>
-        <w:ind w:left="360"/>
-      </w:pPr>
-      <w:r>
-        <w:t>Please annotate as applicable.</w:t>
-      </w:r>
-    </w:p>
-    <w:p>
-      <w:pPr>
-        <w:ind w:left="360"/>
-      </w:pPr>
+        <w:ind w:left="720"/>
+      </w:pPr>
+      <w:r>
+        <w:t>Debugger:</w:t>
+      </w:r>
+    </w:p>
+    <w:p>
+      <w:pPr>
+        <w:ind w:left="720"/>
+      </w:pPr>
+      <w:r>
+        <w:tab/>
+      </w:r>
+      <w:proofErr w:type="gramStart"/>
+      <w:r>
+        <w:t>Debug::</w:t>
+      </w:r>
+      <w:proofErr w:type="gramEnd"/>
+      <w:r>
+        <w:t>WriteCriticalMessage(const string message)</w:t>
+      </w:r>
+    </w:p>
+    <w:p>
+      <w:pPr>
+        <w:ind w:left="720"/>
+      </w:pPr>
+      <w:r>
+        <w:tab/>
+      </w:r>
+      <w:r>
+        <w:tab/>
+        <w:t xml:space="preserve">This writes message at </w:t>
+      </w:r>
+      <w:r>
+        <w:rPr>
+          <w:b/>
+        </w:rPr>
+        <w:t>critical</w:t>
+      </w:r>
+      <w:r>
+        <w:t xml:space="preserve"> level.</w:t>
+      </w:r>
+    </w:p>
+    <w:p>
+      <w:pPr>
+        <w:ind w:left="720"/>
+      </w:pPr>
+      <w:r>
+        <w:tab/>
+      </w:r>
+      <w:proofErr w:type="gramStart"/>
+      <w:r>
+        <w:t>Debug::</w:t>
+      </w:r>
+      <w:proofErr w:type="gramEnd"/>
+      <w:r>
+        <w:t>WriteImportantMessage(</w:t>
+      </w:r>
+      <w:r>
+        <w:t xml:space="preserve">const </w:t>
+      </w:r>
+      <w:r>
+        <w:t>string message)</w:t>
+      </w:r>
+    </w:p>
+    <w:p>
+      <w:pPr>
+        <w:ind w:left="720"/>
+      </w:pPr>
+      <w:r>
+        <w:tab/>
+      </w:r>
+      <w:r>
+        <w:tab/>
+        <w:t xml:space="preserve">This writes message at </w:t>
+      </w:r>
+      <w:r>
+        <w:rPr>
+          <w:b/>
+        </w:rPr>
+        <w:t>important</w:t>
+      </w:r>
+      <w:r>
+        <w:t xml:space="preserve"> level.</w:t>
+      </w:r>
+    </w:p>
+    <w:p>
+      <w:pPr>
+        <w:ind w:left="720"/>
+      </w:pPr>
+      <w:r>
+        <w:tab/>
+      </w:r>
+      <w:proofErr w:type="gramStart"/>
+      <w:r>
+        <w:t>Debug::</w:t>
+      </w:r>
+      <w:proofErr w:type="gramEnd"/>
+      <w:r>
+        <w:t>WriteInformationalMessage(</w:t>
+      </w:r>
+      <w:r>
+        <w:t xml:space="preserve">const </w:t>
+      </w:r>
+      <w:r>
+        <w:t>string message)</w:t>
+      </w:r>
+    </w:p>
+    <w:p>
+      <w:pPr>
+        <w:ind w:left="720"/>
+      </w:pPr>
+      <w:r>
+        <w:tab/>
+      </w:r>
+      <w:r>
+        <w:tab/>
+        <w:t xml:space="preserve">This writes message at </w:t>
+      </w:r>
+      <w:r>
+        <w:rPr>
+          <w:b/>
+        </w:rPr>
+        <w:t>informational</w:t>
+      </w:r>
+      <w:r>
+        <w:t xml:space="preserve"> level.</w:t>
+      </w:r>
+    </w:p>
+    <w:p>
+      <w:pPr>
+        <w:ind w:left="720"/>
+      </w:pPr>
+      <w:r>
+        <w:tab/>
+      </w:r>
+      <w:proofErr w:type="gramStart"/>
+      <w:r>
+        <w:t>Debug::</w:t>
+      </w:r>
+      <w:proofErr w:type="gramEnd"/>
+      <w:r>
+        <w:t>SetDebugLevel(DebugLevel level)</w:t>
+      </w:r>
+    </w:p>
+    <w:p>
+      <w:pPr>
+        <w:ind w:left="2160"/>
+      </w:pPr>
+      <w:r>
+        <w:t xml:space="preserve">This sets the level for the program with enum class DebugLevel with </w:t>
+      </w:r>
+      <w:r>
+        <w:rPr>
+          <w:b/>
+        </w:rPr>
+        <w:t>NoLevel</w:t>
+      </w:r>
+      <w:r>
+        <w:t xml:space="preserve">, </w:t>
+      </w:r>
+      <w:r>
+        <w:rPr>
+          <w:b/>
+        </w:rPr>
+        <w:t>CriticalLevel</w:t>
+      </w:r>
+      <w:r>
+        <w:t xml:space="preserve">, </w:t>
+      </w:r>
+      <w:r>
+        <w:rPr>
+          <w:b/>
+        </w:rPr>
+        <w:t>ImportantLevel</w:t>
+      </w:r>
+      <w:r>
+        <w:t xml:space="preserve">, and </w:t>
+      </w:r>
+      <w:r>
+        <w:rPr>
+          <w:b/>
+        </w:rPr>
+        <w:t>InformationalLevel</w:t>
+      </w:r>
+      <w:r>
+        <w:t>.</w:t>
+      </w:r>
     </w:p>
     <w:p>
       <w:pPr>
@@ -456,6 +702,119 @@
 <file path=word/numbering.xml><?xml version="1.0" encoding="utf-8"?>
 <w:numbering xmlns:wpc="http://schemas.microsoft.com/office/word/2010/wordprocessingCanvas" xmlns:cx="http://schemas.microsoft.com/office/drawing/2014/chartex" xmlns:cx1="http://schemas.microsoft.com/office/drawing/2015/9/8/chartex" xmlns:cx2="http://schemas.microsoft.com/office/drawing/2015/10/21/chartex" xmlns:cx3="http://schemas.microsoft.com/office/drawing/2016/5/9/chartex" xmlns:cx4="http://schemas.microsoft.com/office/drawing/2016/5/10/chartex" xmlns:cx5="http://schemas.microsoft.com/office/drawing/2016/5/11/chartex" xmlns:cx6="http://schemas.microsoft.com/office/drawing/2016/5/12/chartex" xmlns:cx7="http://schemas.microsoft.com/office/drawing/2016/5/13/chartex" xmlns:cx8="http://schemas.microsoft.com/office/drawing/2016/5/14/chartex" xmlns:mc="http://schemas.openxmlformats.org/markup-compatibility/2006" xmlns:aink="http://schemas.microsoft.com/office/drawing/2016/ink" xmlns:am3d="http://schemas.microsoft.com/office/drawing/2017/model3d" xmlns:o="urn:schemas-microsoft-com:office:office" xmlns:r="http://schemas.openxmlformats.org/officeDocument/2006/relationships" xmlns:m="http://schemas.openxmlformats.org/officeDocument/2006/math" xmlns:v="urn:schemas-microsoft-com:vml" xmlns:wp14="http://schemas.microsoft.com/office/word/2010/wordprocessingDrawing" xmlns:wp="http://schemas.openxmlformats.org/drawingml/2006/wordprocessingDrawing" xmlns:w10="urn:schemas-microsoft-com:office:word" xmlns:w="http://schemas.openxmlformats.org/wordprocessingml/2006/main" xmlns:w14="http://schemas.microsoft.com/office/word/2010/wordml" xmlns:w15="http://schemas.microsoft.com/office/word/2012/wordml" xmlns:w16cid="http://schemas.microsoft.com/office/word/2016/wordml/cid" xmlns:w16se="http://schemas.microsoft.com/office/word/2015/wordml/symex" xmlns:wpg="http://schemas.microsoft.com/office/word/2010/wordprocessingGroup" xmlns:wpi="http://schemas.microsoft.com/office/word/2010/wordprocessingInk" xmlns:wne="http://schemas.microsoft.com/office/word/2006/wordml" xmlns:wps="http://schemas.microsoft.com/office/word/2010/wordprocessingShape" mc:Ignorable="w14 w15 w16se w16cid wp14">
   <w:abstractNum w:abstractNumId="0" w15:restartNumberingAfterBreak="0">
+    <w:nsid w:val="0FB11BC7"/>
+    <w:multiLevelType w:val="hybridMultilevel"/>
+    <w:tmpl w:val="A7C2450A"/>
+    <w:lvl w:ilvl="0" w:tplc="04090001">
+      <w:start w:val="1"/>
+      <w:numFmt w:val="bullet"/>
+      <w:lvlText w:val=""/>
+      <w:lvlJc w:val="left"/>
+      <w:pPr>
+        <w:ind w:left="1440" w:hanging="360"/>
+      </w:pPr>
+      <w:rPr>
+        <w:rFonts w:ascii="Symbol" w:hAnsi="Symbol" w:hint="default"/>
+      </w:rPr>
+    </w:lvl>
+    <w:lvl w:ilvl="1" w:tplc="04090003" w:tentative="1">
+      <w:start w:val="1"/>
+      <w:numFmt w:val="bullet"/>
+      <w:lvlText w:val="o"/>
+      <w:lvlJc w:val="left"/>
+      <w:pPr>
+        <w:ind w:left="2160" w:hanging="360"/>
+      </w:pPr>
+      <w:rPr>
+        <w:rFonts w:ascii="Courier New" w:hAnsi="Courier New" w:cs="Courier New" w:hint="default"/>
+      </w:rPr>
+    </w:lvl>
+    <w:lvl w:ilvl="2" w:tplc="04090005" w:tentative="1">
+      <w:start w:val="1"/>
+      <w:numFmt w:val="bullet"/>
+      <w:lvlText w:val=""/>
+      <w:lvlJc w:val="left"/>
+      <w:pPr>
+        <w:ind w:left="2880" w:hanging="360"/>
+      </w:pPr>
+      <w:rPr>
+        <w:rFonts w:ascii="Wingdings" w:hAnsi="Wingdings" w:hint="default"/>
+      </w:rPr>
+    </w:lvl>
+    <w:lvl w:ilvl="3" w:tplc="04090001" w:tentative="1">
+      <w:start w:val="1"/>
+      <w:numFmt w:val="bullet"/>
+      <w:lvlText w:val=""/>
+      <w:lvlJc w:val="left"/>
+      <w:pPr>
+        <w:ind w:left="3600" w:hanging="360"/>
+      </w:pPr>
+      <w:rPr>
+        <w:rFonts w:ascii="Symbol" w:hAnsi="Symbol" w:hint="default"/>
+      </w:rPr>
+    </w:lvl>
+    <w:lvl w:ilvl="4" w:tplc="04090003" w:tentative="1">
+      <w:start w:val="1"/>
+      <w:numFmt w:val="bullet"/>
+      <w:lvlText w:val="o"/>
+      <w:lvlJc w:val="left"/>
+      <w:pPr>
+        <w:ind w:left="4320" w:hanging="360"/>
+      </w:pPr>
+      <w:rPr>
+        <w:rFonts w:ascii="Courier New" w:hAnsi="Courier New" w:cs="Courier New" w:hint="default"/>
+      </w:rPr>
+    </w:lvl>
+    <w:lvl w:ilvl="5" w:tplc="04090005" w:tentative="1">
+      <w:start w:val="1"/>
+      <w:numFmt w:val="bullet"/>
+      <w:lvlText w:val=""/>
+      <w:lvlJc w:val="left"/>
+      <w:pPr>
+        <w:ind w:left="5040" w:hanging="360"/>
+      </w:pPr>
+      <w:rPr>
+        <w:rFonts w:ascii="Wingdings" w:hAnsi="Wingdings" w:hint="default"/>
+      </w:rPr>
+    </w:lvl>
+    <w:lvl w:ilvl="6" w:tplc="04090001" w:tentative="1">
+      <w:start w:val="1"/>
+      <w:numFmt w:val="bullet"/>
+      <w:lvlText w:val=""/>
+      <w:lvlJc w:val="left"/>
+      <w:pPr>
+        <w:ind w:left="5760" w:hanging="360"/>
+      </w:pPr>
+      <w:rPr>
+        <w:rFonts w:ascii="Symbol" w:hAnsi="Symbol" w:hint="default"/>
+      </w:rPr>
+    </w:lvl>
+    <w:lvl w:ilvl="7" w:tplc="04090003" w:tentative="1">
+      <w:start w:val="1"/>
+      <w:numFmt w:val="bullet"/>
+      <w:lvlText w:val="o"/>
+      <w:lvlJc w:val="left"/>
+      <w:pPr>
+        <w:ind w:left="6480" w:hanging="360"/>
+      </w:pPr>
+      <w:rPr>
+        <w:rFonts w:ascii="Courier New" w:hAnsi="Courier New" w:cs="Courier New" w:hint="default"/>
+      </w:rPr>
+    </w:lvl>
+    <w:lvl w:ilvl="8" w:tplc="04090005" w:tentative="1">
+      <w:start w:val="1"/>
+      <w:numFmt w:val="bullet"/>
+      <w:lvlText w:val=""/>
+      <w:lvlJc w:val="left"/>
+      <w:pPr>
+        <w:ind w:left="7200" w:hanging="360"/>
+      </w:pPr>
+      <w:rPr>
+        <w:rFonts w:ascii="Wingdings" w:hAnsi="Wingdings" w:hint="default"/>
+      </w:rPr>
+    </w:lvl>
+  </w:abstractNum>
+  <w:abstractNum w:abstractNumId="1" w15:restartNumberingAfterBreak="0">
     <w:nsid w:val="357E6A81"/>
     <w:multiLevelType w:val="hybridMultilevel"/>
     <w:tmpl w:val="45DEC334"/>
@@ -568,7 +927,7 @@
       </w:rPr>
     </w:lvl>
   </w:abstractNum>
-  <w:abstractNum w:abstractNumId="1" w15:restartNumberingAfterBreak="0">
+  <w:abstractNum w:abstractNumId="2" w15:restartNumberingAfterBreak="0">
     <w:nsid w:val="4F9B452B"/>
     <w:multiLevelType w:val="hybridMultilevel"/>
     <w:tmpl w:val="AB709C24"/>
@@ -681,7 +1040,7 @@
       </w:rPr>
     </w:lvl>
   </w:abstractNum>
-  <w:abstractNum w:abstractNumId="2" w15:restartNumberingAfterBreak="0">
+  <w:abstractNum w:abstractNumId="3" w15:restartNumberingAfterBreak="0">
     <w:nsid w:val="5CAE44FF"/>
     <w:multiLevelType w:val="hybridMultilevel"/>
     <w:tmpl w:val="93360C58"/>
@@ -794,7 +1153,7 @@
       </w:rPr>
     </w:lvl>
   </w:abstractNum>
-  <w:abstractNum w:abstractNumId="3" w15:restartNumberingAfterBreak="0">
+  <w:abstractNum w:abstractNumId="4" w15:restartNumberingAfterBreak="0">
     <w:nsid w:val="7C923B62"/>
     <w:multiLevelType w:val="hybridMultilevel"/>
     <w:tmpl w:val="B9209676"/>
@@ -907,17 +1266,136 @@
       </w:rPr>
     </w:lvl>
   </w:abstractNum>
+  <w:abstractNum w:abstractNumId="5" w15:restartNumberingAfterBreak="0">
+    <w:nsid w:val="7D016468"/>
+    <w:multiLevelType w:val="hybridMultilevel"/>
+    <w:tmpl w:val="49524C30"/>
+    <w:lvl w:ilvl="0" w:tplc="04090001">
+      <w:start w:val="1"/>
+      <w:numFmt w:val="bullet"/>
+      <w:lvlText w:val=""/>
+      <w:lvlJc w:val="left"/>
+      <w:pPr>
+        <w:ind w:left="720" w:hanging="360"/>
+      </w:pPr>
+      <w:rPr>
+        <w:rFonts w:ascii="Symbol" w:hAnsi="Symbol" w:hint="default"/>
+      </w:rPr>
+    </w:lvl>
+    <w:lvl w:ilvl="1" w:tplc="04090003" w:tentative="1">
+      <w:start w:val="1"/>
+      <w:numFmt w:val="bullet"/>
+      <w:lvlText w:val="o"/>
+      <w:lvlJc w:val="left"/>
+      <w:pPr>
+        <w:ind w:left="1440" w:hanging="360"/>
+      </w:pPr>
+      <w:rPr>
+        <w:rFonts w:ascii="Courier New" w:hAnsi="Courier New" w:cs="Courier New" w:hint="default"/>
+      </w:rPr>
+    </w:lvl>
+    <w:lvl w:ilvl="2" w:tplc="04090005" w:tentative="1">
+      <w:start w:val="1"/>
+      <w:numFmt w:val="bullet"/>
+      <w:lvlText w:val=""/>
+      <w:lvlJc w:val="left"/>
+      <w:pPr>
+        <w:ind w:left="2160" w:hanging="360"/>
+      </w:pPr>
+      <w:rPr>
+        <w:rFonts w:ascii="Wingdings" w:hAnsi="Wingdings" w:hint="default"/>
+      </w:rPr>
+    </w:lvl>
+    <w:lvl w:ilvl="3" w:tplc="04090001" w:tentative="1">
+      <w:start w:val="1"/>
+      <w:numFmt w:val="bullet"/>
+      <w:lvlText w:val=""/>
+      <w:lvlJc w:val="left"/>
+      <w:pPr>
+        <w:ind w:left="2880" w:hanging="360"/>
+      </w:pPr>
+      <w:rPr>
+        <w:rFonts w:ascii="Symbol" w:hAnsi="Symbol" w:hint="default"/>
+      </w:rPr>
+    </w:lvl>
+    <w:lvl w:ilvl="4" w:tplc="04090003" w:tentative="1">
+      <w:start w:val="1"/>
+      <w:numFmt w:val="bullet"/>
+      <w:lvlText w:val="o"/>
+      <w:lvlJc w:val="left"/>
+      <w:pPr>
+        <w:ind w:left="3600" w:hanging="360"/>
+      </w:pPr>
+      <w:rPr>
+        <w:rFonts w:ascii="Courier New" w:hAnsi="Courier New" w:cs="Courier New" w:hint="default"/>
+      </w:rPr>
+    </w:lvl>
+    <w:lvl w:ilvl="5" w:tplc="04090005" w:tentative="1">
+      <w:start w:val="1"/>
+      <w:numFmt w:val="bullet"/>
+      <w:lvlText w:val=""/>
+      <w:lvlJc w:val="left"/>
+      <w:pPr>
+        <w:ind w:left="4320" w:hanging="360"/>
+      </w:pPr>
+      <w:rPr>
+        <w:rFonts w:ascii="Wingdings" w:hAnsi="Wingdings" w:hint="default"/>
+      </w:rPr>
+    </w:lvl>
+    <w:lvl w:ilvl="6" w:tplc="04090001" w:tentative="1">
+      <w:start w:val="1"/>
+      <w:numFmt w:val="bullet"/>
+      <w:lvlText w:val=""/>
+      <w:lvlJc w:val="left"/>
+      <w:pPr>
+        <w:ind w:left="5040" w:hanging="360"/>
+      </w:pPr>
+      <w:rPr>
+        <w:rFonts w:ascii="Symbol" w:hAnsi="Symbol" w:hint="default"/>
+      </w:rPr>
+    </w:lvl>
+    <w:lvl w:ilvl="7" w:tplc="04090003" w:tentative="1">
+      <w:start w:val="1"/>
+      <w:numFmt w:val="bullet"/>
+      <w:lvlText w:val="o"/>
+      <w:lvlJc w:val="left"/>
+      <w:pPr>
+        <w:ind w:left="5760" w:hanging="360"/>
+      </w:pPr>
+      <w:rPr>
+        <w:rFonts w:ascii="Courier New" w:hAnsi="Courier New" w:cs="Courier New" w:hint="default"/>
+      </w:rPr>
+    </w:lvl>
+    <w:lvl w:ilvl="8" w:tplc="04090005" w:tentative="1">
+      <w:start w:val="1"/>
+      <w:numFmt w:val="bullet"/>
+      <w:lvlText w:val=""/>
+      <w:lvlJc w:val="left"/>
+      <w:pPr>
+        <w:ind w:left="6480" w:hanging="360"/>
+      </w:pPr>
+      <w:rPr>
+        <w:rFonts w:ascii="Wingdings" w:hAnsi="Wingdings" w:hint="default"/>
+      </w:rPr>
+    </w:lvl>
+  </w:abstractNum>
   <w:num w:numId="1">
+    <w:abstractNumId w:val="1"/>
+  </w:num>
+  <w:num w:numId="2">
+    <w:abstractNumId w:val="2"/>
+  </w:num>
+  <w:num w:numId="3">
+    <w:abstractNumId w:val="4"/>
+  </w:num>
+  <w:num w:numId="4">
+    <w:abstractNumId w:val="3"/>
+  </w:num>
+  <w:num w:numId="5">
     <w:abstractNumId w:val="0"/>
   </w:num>
-  <w:num w:numId="2">
-    <w:abstractNumId w:val="1"/>
-  </w:num>
-  <w:num w:numId="3">
-    <w:abstractNumId w:val="3"/>
-  </w:num>
-  <w:num w:numId="4">
-    <w:abstractNumId w:val="2"/>
+  <w:num w:numId="6">
+    <w:abstractNumId w:val="5"/>
   </w:num>
 </w:numbering>
 </file>

</xml_diff>

<commit_message>
Added log vector and log dumping.
</commit_message>
<xml_diff>
--- a/IRC_Chat_Program.docx
+++ b/IRC_Chat_Program.docx
@@ -28,25 +28,19 @@
         <w:rPr>
           <w:b/>
         </w:rPr>
-        <w:t>DEBUG</w:t>
-      </w:r>
-      <w:r>
-        <w:t xml:space="preserve"> logger with levels. Has </w:t>
-      </w:r>
-      <w:r>
-        <w:t>no constructors, static functions, labeled</w:t>
-      </w:r>
-      <w:r>
-        <w:t xml:space="preserve"> “</w:t>
-      </w:r>
-      <w:r>
-        <w:rPr>
-          <w:b/>
-        </w:rPr>
-        <w:t>DEBUG</w:t>
-      </w:r>
-      <w:r>
-        <w:t>”</w:t>
+        <w:t>MAIN</w:t>
+      </w:r>
+      <w:r>
+        <w:t xml:space="preserve"> will house a TRY function for </w:t>
+      </w:r>
+      <w:r>
+        <w:rPr>
+          <w:b/>
+        </w:rPr>
+        <w:t>IRC_PROGRAM</w:t>
+      </w:r>
+      <w:r>
+        <w:t xml:space="preserve"> that starts the whole program, and the CATCH will be a crasher for log reports.</w:t>
       </w:r>
     </w:p>
     <w:p>
@@ -57,23 +51,18 @@
           <w:numId w:val="2"/>
         </w:numPr>
       </w:pPr>
-      <w:r>
-        <w:rPr>
-          <w:b/>
-        </w:rPr>
-        <w:t>MAIN</w:t>
-      </w:r>
-      <w:r>
-        <w:t xml:space="preserve"> will house a TRY function for </w:t>
-      </w:r>
-      <w:r>
-        <w:rPr>
-          <w:b/>
-        </w:rPr>
-        <w:t>IRC_PROGRAM</w:t>
-      </w:r>
-      <w:r>
-        <w:t xml:space="preserve"> that starts the whole program, and the CATCH will be a crasher for log reports.</w:t>
+      <w:proofErr w:type="spellStart"/>
+      <w:proofErr w:type="gramStart"/>
+      <w:r>
+        <w:t>ArgV</w:t>
+      </w:r>
+      <w:proofErr w:type="spellEnd"/>
+      <w:r>
+        <w:t>[</w:t>
+      </w:r>
+      <w:proofErr w:type="gramEnd"/>
+      <w:r>
+        <w:t>1] will be reserved for debugging.</w:t>
       </w:r>
     </w:p>
     <w:p>
@@ -85,13 +74,10 @@
         </w:numPr>
       </w:pPr>
       <w:r>
-        <w:t xml:space="preserve">Add debugger outputs for </w:t>
-      </w:r>
-      <w:r>
-        <w:rPr>
-          <w:b/>
-        </w:rPr>
-        <w:t>DEBUG</w:t>
+        <w:t>OPTIONALLY: SSL/SSH?</w:t>
+      </w:r>
+      <w:r>
+        <w:t xml:space="preserve"> Do not save passwords as plaintext.</w:t>
       </w:r>
     </w:p>
     <w:p>
@@ -103,16 +89,7 @@
         </w:numPr>
       </w:pPr>
       <w:r>
-        <w:t xml:space="preserve">If </w:t>
-      </w:r>
-      <w:r>
-        <w:rPr>
-          <w:b/>
-        </w:rPr>
-        <w:t xml:space="preserve">DEBUG </w:t>
-      </w:r>
-      <w:r>
-        <w:t>is set to 0, do not COUT any debug statements.</w:t>
+        <w:t>User/Password storage in XML format.</w:t>
       </w:r>
     </w:p>
     <w:p>
@@ -123,18 +100,20 @@
           <w:numId w:val="2"/>
         </w:numPr>
       </w:pPr>
-      <w:proofErr w:type="spellStart"/>
-      <w:proofErr w:type="gramStart"/>
-      <w:r>
-        <w:t>ArgV</w:t>
-      </w:r>
-      <w:proofErr w:type="spellEnd"/>
-      <w:r>
-        <w:t>[</w:t>
-      </w:r>
-      <w:proofErr w:type="gramEnd"/>
-      <w:r>
-        <w:t>1] will be reserved for debugging.</w:t>
+      <w:r>
+        <w:rPr>
+          <w:b/>
+        </w:rPr>
+        <w:t>SERVER</w:t>
+      </w:r>
+      <w:r>
+        <w:t xml:space="preserve"> program</w:t>
+      </w:r>
+      <w:r>
+        <w:t xml:space="preserve"> </w:t>
+      </w:r>
+      <w:r>
+        <w:t>created.</w:t>
       </w:r>
     </w:p>
     <w:p>
@@ -146,10 +125,13 @@
         </w:numPr>
       </w:pPr>
       <w:r>
-        <w:t>OPTIONALLY: SSL/SSH?</w:t>
-      </w:r>
-      <w:r>
-        <w:t xml:space="preserve"> Do not save passwords as plaintext.</w:t>
+        <w:rPr>
+          <w:b/>
+        </w:rPr>
+        <w:t xml:space="preserve">CLIENT </w:t>
+      </w:r>
+      <w:r>
+        <w:t>program created.</w:t>
       </w:r>
     </w:p>
     <w:p>
@@ -161,7 +143,7 @@
         </w:numPr>
       </w:pPr>
       <w:r>
-        <w:t>User/Password storage in XML format.</w:t>
+        <w:t>Documentation of the program please.</w:t>
       </w:r>
     </w:p>
     <w:p>
@@ -173,19 +155,20 @@
         </w:numPr>
       </w:pPr>
       <w:r>
-        <w:rPr>
-          <w:b/>
-        </w:rPr>
-        <w:t>SERVER</w:t>
-      </w:r>
-      <w:r>
-        <w:t xml:space="preserve"> program</w:t>
-      </w:r>
-      <w:r>
-        <w:t xml:space="preserve"> </w:t>
-      </w:r>
-      <w:r>
-        <w:t>created.</w:t>
+        <w:t xml:space="preserve">Proper error crashing. Use </w:t>
+      </w:r>
+      <w:proofErr w:type="spellStart"/>
+      <w:proofErr w:type="gramStart"/>
+      <w:r>
+        <w:t>OutLogDump</w:t>
+      </w:r>
+      <w:proofErr w:type="spellEnd"/>
+      <w:r>
+        <w:t>(</w:t>
+      </w:r>
+      <w:proofErr w:type="gramEnd"/>
+      <w:r>
+        <w:t>)</w:t>
       </w:r>
     </w:p>
     <w:p>
@@ -197,26 +180,10 @@
         </w:numPr>
       </w:pPr>
       <w:r>
-        <w:rPr>
-          <w:b/>
-        </w:rPr>
-        <w:t xml:space="preserve">CLIENT </w:t>
-      </w:r>
-      <w:r>
-        <w:t>program created.</w:t>
-      </w:r>
-    </w:p>
-    <w:p>
-      <w:pPr>
-        <w:pStyle w:val="ListParagraph"/>
-        <w:numPr>
-          <w:ilvl w:val="0"/>
-          <w:numId w:val="2"/>
-        </w:numPr>
-      </w:pPr>
-      <w:r>
-        <w:t>Documentation of the program please.</w:t>
-      </w:r>
+        <w:t>Set up network factory to pass off server connections</w:t>
+      </w:r>
+      <w:bookmarkStart w:id="0" w:name="_GoBack"/>
+      <w:bookmarkEnd w:id="0"/>
     </w:p>
     <w:p>
       <w:r>
@@ -292,12 +259,7 @@
         <w:t>CLIENT</w:t>
       </w:r>
       <w:r>
-        <w:t xml:space="preserve"> will request and authenticate. A separate thread will process SEND/RECEIVE and leave main thread solely for user input and doing SEND requests to chi</w:t>
-      </w:r>
-      <w:bookmarkStart w:id="0" w:name="_GoBack"/>
-      <w:bookmarkEnd w:id="0"/>
-      <w:r>
-        <w:t>ld thread.</w:t>
+        <w:t xml:space="preserve"> will request and authenticate. A separate thread will process SEND/RECEIVE and leave main thread solely for user input and doing SEND requests to child thread.</w:t>
       </w:r>
     </w:p>
     <w:p>
@@ -382,6 +344,32 @@
       </w:r>
     </w:p>
     <w:p>
+      <w:pPr>
+        <w:pStyle w:val="ListParagraph"/>
+        <w:numPr>
+          <w:ilvl w:val="0"/>
+          <w:numId w:val="4"/>
+        </w:numPr>
+      </w:pPr>
+      <w:proofErr w:type="spellStart"/>
+      <w:r>
+        <w:rPr>
+          <w:b/>
+        </w:rPr>
+        <w:t>Debug.h</w:t>
+      </w:r>
+      <w:proofErr w:type="spellEnd"/>
+      <w:r>
+        <w:rPr>
+          <w:b/>
+        </w:rPr>
+        <w:t xml:space="preserve"> </w:t>
+      </w:r>
+      <w:r>
+        <w:t>houses all debug functions and error log dumping. Please use this throughout the program.</w:t>
+      </w:r>
+    </w:p>
+    <w:p>
       <w:r>
         <w:t>BITFIELD:</w:t>
       </w:r>
@@ -523,13 +511,7 @@
       </w:r>
       <w:proofErr w:type="gramEnd"/>
       <w:r>
-        <w:t>WriteImportantMessage(</w:t>
-      </w:r>
-      <w:r>
-        <w:t xml:space="preserve">const </w:t>
-      </w:r>
-      <w:r>
-        <w:t>string message)</w:t>
+        <w:t>WriteImportantMessage(const string message)</w:t>
       </w:r>
     </w:p>
     <w:p>
@@ -566,13 +548,7 @@
       </w:r>
       <w:proofErr w:type="gramEnd"/>
       <w:r>
-        <w:t>WriteInformationalMessage(</w:t>
-      </w:r>
-      <w:r>
-        <w:t xml:space="preserve">const </w:t>
-      </w:r>
-      <w:r>
-        <w:t>string message)</w:t>
+        <w:t>WriteInformationalMessage(const string message)</w:t>
       </w:r>
     </w:p>
     <w:p>
@@ -660,6 +636,84 @@
       <w:pPr>
         <w:ind w:left="360"/>
       </w:pPr>
+      <w:r>
+        <w:tab/>
+      </w:r>
+      <w:r>
+        <w:tab/>
+      </w:r>
+      <w:proofErr w:type="gramStart"/>
+      <w:r>
+        <w:t>Debug::</w:t>
+      </w:r>
+      <w:proofErr w:type="spellStart"/>
+      <w:proofErr w:type="gramEnd"/>
+      <w:r>
+        <w:t>m_ConsoleLog</w:t>
+      </w:r>
+      <w:proofErr w:type="spellEnd"/>
+    </w:p>
+    <w:p>
+      <w:pPr>
+        <w:ind w:left="360"/>
+      </w:pPr>
+      <w:r>
+        <w:tab/>
+      </w:r>
+      <w:r>
+        <w:tab/>
+      </w:r>
+      <w:r>
+        <w:tab/>
+        <w:t>Vector pointer to all messages outputted by the debugger.</w:t>
+      </w:r>
+    </w:p>
+    <w:p>
+      <w:pPr>
+        <w:ind w:left="360"/>
+      </w:pPr>
+      <w:r>
+        <w:tab/>
+      </w:r>
+      <w:r>
+        <w:tab/>
+      </w:r>
+      <w:proofErr w:type="gramStart"/>
+      <w:r>
+        <w:t>Debug::</w:t>
+      </w:r>
+      <w:proofErr w:type="spellStart"/>
+      <w:proofErr w:type="gramEnd"/>
+      <w:r>
+        <w:t>OutLogDump</w:t>
+      </w:r>
+      <w:proofErr w:type="spellEnd"/>
+      <w:r>
+        <w:t>()</w:t>
+      </w:r>
+    </w:p>
+    <w:p>
+      <w:pPr>
+        <w:ind w:left="360"/>
+      </w:pPr>
+      <w:r>
+        <w:tab/>
+      </w:r>
+      <w:r>
+        <w:tab/>
+      </w:r>
+      <w:r>
+        <w:tab/>
+        <w:t xml:space="preserve">Creates a text file IRC_Program_Log.txt with </w:t>
+      </w:r>
+      <w:proofErr w:type="spellStart"/>
+      <w:r>
+        <w:t>m_ConsoleLog</w:t>
+      </w:r>
+      <w:proofErr w:type="spellEnd"/>
+      <w:r>
+        <w:t>.</w:t>
+      </w:r>
     </w:p>
     <w:p>
       <w:r>

</xml_diff>

<commit_message>
added dependency boost to the actual project instead from $path
</commit_message>
<xml_diff>
--- a/IRC_Chat_Program.docx
+++ b/IRC_Chat_Program.docx
@@ -1,6 +1,6 @@
 
 <file path=word/document.xml><?xml version="1.0" encoding="utf-8"?>
-<w:document xmlns:wpc="http://schemas.microsoft.com/office/word/2010/wordprocessingCanvas" xmlns:cx="http://schemas.microsoft.com/office/drawing/2014/chartex" xmlns:cx1="http://schemas.microsoft.com/office/drawing/2015/9/8/chartex" xmlns:mc="http://schemas.openxmlformats.org/markup-compatibility/2006" xmlns:o="urn:schemas-microsoft-com:office:office" xmlns:r="http://schemas.openxmlformats.org/officeDocument/2006/relationships" xmlns:m="http://schemas.openxmlformats.org/officeDocument/2006/math" xmlns:v="urn:schemas-microsoft-com:vml" xmlns:wp14="http://schemas.microsoft.com/office/word/2010/wordprocessingDrawing" xmlns:wp="http://schemas.openxmlformats.org/drawingml/2006/wordprocessingDrawing" xmlns:w10="urn:schemas-microsoft-com:office:word" xmlns:w="http://schemas.openxmlformats.org/wordprocessingml/2006/main" xmlns:w14="http://schemas.microsoft.com/office/word/2010/wordml" xmlns:w15="http://schemas.microsoft.com/office/word/2012/wordml" xmlns:w16se="http://schemas.microsoft.com/office/word/2015/wordml/symex" xmlns:wpg="http://schemas.microsoft.com/office/word/2010/wordprocessingGroup" xmlns:wpi="http://schemas.microsoft.com/office/word/2010/wordprocessingInk" xmlns:wne="http://schemas.microsoft.com/office/word/2006/wordml" xmlns:wps="http://schemas.microsoft.com/office/word/2010/wordprocessingShape" mc:Ignorable="w14 w15 w16se wp14">
+<w:document xmlns:wpc="http://schemas.microsoft.com/office/word/2010/wordprocessingCanvas" xmlns:cx="http://schemas.microsoft.com/office/drawing/2014/chartex" xmlns:cx1="http://schemas.microsoft.com/office/drawing/2015/9/8/chartex" xmlns:cx2="http://schemas.microsoft.com/office/drawing/2015/10/21/chartex" xmlns:cx3="http://schemas.microsoft.com/office/drawing/2016/5/9/chartex" xmlns:cx4="http://schemas.microsoft.com/office/drawing/2016/5/10/chartex" xmlns:cx5="http://schemas.microsoft.com/office/drawing/2016/5/11/chartex" xmlns:cx6="http://schemas.microsoft.com/office/drawing/2016/5/12/chartex" xmlns:cx7="http://schemas.microsoft.com/office/drawing/2016/5/13/chartex" xmlns:cx8="http://schemas.microsoft.com/office/drawing/2016/5/14/chartex" xmlns:mc="http://schemas.openxmlformats.org/markup-compatibility/2006" xmlns:aink="http://schemas.microsoft.com/office/drawing/2016/ink" xmlns:am3d="http://schemas.microsoft.com/office/drawing/2017/model3d" xmlns:o="urn:schemas-microsoft-com:office:office" xmlns:r="http://schemas.openxmlformats.org/officeDocument/2006/relationships" xmlns:m="http://schemas.openxmlformats.org/officeDocument/2006/math" xmlns:v="urn:schemas-microsoft-com:vml" xmlns:wp14="http://schemas.microsoft.com/office/word/2010/wordprocessingDrawing" xmlns:wp="http://schemas.openxmlformats.org/drawingml/2006/wordprocessingDrawing" xmlns:w10="urn:schemas-microsoft-com:office:word" xmlns:w="http://schemas.openxmlformats.org/wordprocessingml/2006/main" xmlns:w14="http://schemas.microsoft.com/office/word/2010/wordml" xmlns:w15="http://schemas.microsoft.com/office/word/2012/wordml" xmlns:w16cid="http://schemas.microsoft.com/office/word/2016/wordml/cid" xmlns:w16se="http://schemas.microsoft.com/office/word/2015/wordml/symex" xmlns:wpg="http://schemas.microsoft.com/office/word/2010/wordprocessingGroup" xmlns:wpi="http://schemas.microsoft.com/office/word/2010/wordprocessingInk" xmlns:wne="http://schemas.microsoft.com/office/word/2006/wordml" xmlns:wps="http://schemas.microsoft.com/office/word/2010/wordprocessingShape" mc:Ignorable="w14 w15 w16se w16cid wp14">
   <w:body>
     <w:p>
       <w:pPr>
@@ -187,12 +187,10 @@
                               <w:jc w:val="center"/>
                             </w:pPr>
                             <w:proofErr w:type="spellStart"/>
-                            <w:proofErr w:type="gramStart"/>
                             <w:r>
                               <w:t>noSQL</w:t>
                             </w:r>
                             <w:proofErr w:type="spellEnd"/>
-                            <w:proofErr w:type="gramEnd"/>
                             <w:r>
                               <w:t xml:space="preserve"> (Authenticate)</w:t>
                             </w:r>
@@ -229,12 +227,10 @@
                         <w:jc w:val="center"/>
                       </w:pPr>
                       <w:proofErr w:type="spellStart"/>
-                      <w:proofErr w:type="gramStart"/>
                       <w:r>
                         <w:t>noSQL</w:t>
                       </w:r>
                       <w:proofErr w:type="spellEnd"/>
-                      <w:proofErr w:type="gramEnd"/>
                       <w:r>
                         <w:t xml:space="preserve"> (Authenticate)</w:t>
                       </w:r>
@@ -1521,10 +1517,7 @@
         </mc:AlternateContent>
       </w:r>
     </w:p>
-    <w:p>
-      <w:bookmarkStart w:id="0" w:name="_GoBack"/>
-      <w:bookmarkEnd w:id="0"/>
-    </w:p>
+    <w:p/>
     <w:p>
       <w:r>
         <w:rPr>
@@ -3456,15 +3449,14 @@
       </w:pPr>
       <w:r>
         <w:tab/>
+      </w:r>
+      <w:proofErr w:type="gramStart"/>
+      <w:r>
         <w:t>Debug::</w:t>
       </w:r>
-      <w:proofErr w:type="gramStart"/>
-      <w:r>
-        <w:t>WriteCriticalMessage(</w:t>
-      </w:r>
       <w:proofErr w:type="gramEnd"/>
       <w:r>
-        <w:t>const string message)</w:t>
+        <w:t>WriteCriticalMessage(const string message)</w:t>
       </w:r>
     </w:p>
     <w:p>
@@ -3494,15 +3486,14 @@
       </w:pPr>
       <w:r>
         <w:tab/>
+      </w:r>
+      <w:proofErr w:type="gramStart"/>
+      <w:r>
         <w:t>Debug::</w:t>
       </w:r>
-      <w:proofErr w:type="gramStart"/>
-      <w:r>
-        <w:t>WriteImportantMessage(</w:t>
-      </w:r>
       <w:proofErr w:type="gramEnd"/>
       <w:r>
-        <w:t>const string message)</w:t>
+        <w:t>WriteImportantMessage(const string message)</w:t>
       </w:r>
     </w:p>
     <w:p>
@@ -3532,15 +3523,14 @@
       </w:pPr>
       <w:r>
         <w:tab/>
+      </w:r>
+      <w:proofErr w:type="gramStart"/>
+      <w:r>
         <w:t>Debug::</w:t>
       </w:r>
-      <w:proofErr w:type="gramStart"/>
-      <w:r>
-        <w:t>WriteInformationalMessage(</w:t>
-      </w:r>
       <w:proofErr w:type="gramEnd"/>
       <w:r>
-        <w:t>const string message)</w:t>
+        <w:t>WriteInformationalMessage(const string message)</w:t>
       </w:r>
     </w:p>
     <w:p>
@@ -3570,15 +3560,14 @@
       </w:pPr>
       <w:r>
         <w:tab/>
+      </w:r>
+      <w:proofErr w:type="gramStart"/>
+      <w:r>
         <w:t>Debug::</w:t>
       </w:r>
-      <w:proofErr w:type="gramStart"/>
-      <w:r>
-        <w:t>SetDebugLevel(</w:t>
-      </w:r>
       <w:proofErr w:type="gramEnd"/>
       <w:r>
-        <w:t>DebugLevel level)</w:t>
+        <w:t>SetDebugLevel(DebugLevel level)</w:t>
       </w:r>
     </w:p>
     <w:p>
@@ -3666,10 +3655,13 @@
       </w:r>
       <w:r>
         <w:tab/>
+      </w:r>
+      <w:proofErr w:type="gramStart"/>
+      <w:r>
         <w:t>Debug::</w:t>
       </w:r>
       <w:proofErr w:type="spellStart"/>
-      <w:proofErr w:type="gramStart"/>
+      <w:proofErr w:type="gramEnd"/>
       <w:r>
         <w:t>OutLogDump</w:t>
       </w:r>
@@ -3677,7 +3669,6 @@
       <w:r>
         <w:t>()</w:t>
       </w:r>
-      <w:proofErr w:type="gramEnd"/>
     </w:p>
     <w:p>
       <w:pPr>
@@ -3734,8 +3725,6 @@
       <w:r>
         <w:tab/>
       </w:r>
-      <w:proofErr w:type="spellStart"/>
-      <w:proofErr w:type="gramStart"/>
       <w:r>
         <w:rPr>
           <w:rFonts w:ascii="Consolas" w:hAnsi="Consolas" w:cs="Consolas"/>
@@ -3745,8 +3734,6 @@
         </w:rPr>
         <w:t>int</w:t>
       </w:r>
-      <w:proofErr w:type="spellEnd"/>
-      <w:proofErr w:type="gramEnd"/>
       <w:r>
         <w:rPr>
           <w:rFonts w:ascii="Consolas" w:hAnsi="Consolas" w:cs="Consolas"/>
@@ -3764,9 +3751,9 @@
           <w:sz w:val="19"/>
           <w:szCs w:val="19"/>
         </w:rPr>
-        <w:t>IRC_Program</w:t>
-      </w:r>
-      <w:proofErr w:type="spellEnd"/>
+        <w:t>IRC_</w:t>
+      </w:r>
+      <w:proofErr w:type="gramStart"/>
       <w:r>
         <w:rPr>
           <w:rFonts w:ascii="Consolas" w:hAnsi="Consolas" w:cs="Consolas"/>
@@ -3774,9 +3761,19 @@
           <w:sz w:val="19"/>
           <w:szCs w:val="19"/>
         </w:rPr>
+        <w:t>Program</w:t>
+      </w:r>
+      <w:proofErr w:type="spellEnd"/>
+      <w:r>
+        <w:rPr>
+          <w:rFonts w:ascii="Consolas" w:hAnsi="Consolas" w:cs="Consolas"/>
+          <w:color w:val="000000"/>
+          <w:sz w:val="19"/>
+          <w:szCs w:val="19"/>
+        </w:rPr>
         <w:t>(</w:t>
       </w:r>
-      <w:proofErr w:type="spellStart"/>
+      <w:proofErr w:type="gramEnd"/>
       <w:r>
         <w:rPr>
           <w:rFonts w:ascii="Consolas" w:hAnsi="Consolas" w:cs="Consolas"/>
@@ -3786,7 +3783,6 @@
         </w:rPr>
         <w:t>const</w:t>
       </w:r>
-      <w:proofErr w:type="spellEnd"/>
       <w:r>
         <w:rPr>
           <w:rFonts w:ascii="Consolas" w:hAnsi="Consolas" w:cs="Consolas"/>
@@ -3794,9 +3790,17 @@
           <w:sz w:val="19"/>
           <w:szCs w:val="19"/>
         </w:rPr>
-        <w:t xml:space="preserve"> </w:t>
-      </w:r>
-      <w:proofErr w:type="spellStart"/>
+        <w:t xml:space="preserve"> std::</w:t>
+      </w:r>
+      <w:r>
+        <w:rPr>
+          <w:rFonts w:ascii="Consolas" w:hAnsi="Consolas" w:cs="Consolas"/>
+          <w:color w:val="2B91AF"/>
+          <w:sz w:val="19"/>
+          <w:szCs w:val="19"/>
+        </w:rPr>
+        <w:t>vector</w:t>
+      </w:r>
       <w:r>
         <w:rPr>
           <w:rFonts w:ascii="Consolas" w:hAnsi="Consolas" w:cs="Consolas"/>
@@ -3804,9 +3808,17 @@
           <w:sz w:val="19"/>
           <w:szCs w:val="19"/>
         </w:rPr>
-        <w:t>std</w:t>
-      </w:r>
-      <w:proofErr w:type="spellEnd"/>
+        <w:t>&lt;std::</w:t>
+      </w:r>
+      <w:r>
+        <w:rPr>
+          <w:rFonts w:ascii="Consolas" w:hAnsi="Consolas" w:cs="Consolas"/>
+          <w:color w:val="2B91AF"/>
+          <w:sz w:val="19"/>
+          <w:szCs w:val="19"/>
+        </w:rPr>
+        <w:t>string</w:t>
+      </w:r>
       <w:r>
         <w:rPr>
           <w:rFonts w:ascii="Consolas" w:hAnsi="Consolas" w:cs="Consolas"/>
@@ -3814,7 +3826,167 @@
           <w:sz w:val="19"/>
           <w:szCs w:val="19"/>
         </w:rPr>
-        <w:t>::</w:t>
+        <w:t xml:space="preserve">&gt;&amp; </w:t>
+      </w:r>
+      <w:proofErr w:type="spellStart"/>
+      <w:r>
+        <w:rPr>
+          <w:rFonts w:ascii="Consolas" w:hAnsi="Consolas" w:cs="Consolas"/>
+          <w:color w:val="808080"/>
+          <w:sz w:val="19"/>
+          <w:szCs w:val="19"/>
+        </w:rPr>
+        <w:t>args</w:t>
+      </w:r>
+      <w:proofErr w:type="spellEnd"/>
+      <w:r>
+        <w:rPr>
+          <w:rFonts w:ascii="Consolas" w:hAnsi="Consolas" w:cs="Consolas"/>
+          <w:color w:val="000000"/>
+          <w:sz w:val="19"/>
+          <w:szCs w:val="19"/>
+        </w:rPr>
+        <w:t>)</w:t>
+      </w:r>
+    </w:p>
+    <w:p>
+      <w:r>
+        <w:tab/>
+      </w:r>
+      <w:r>
+        <w:tab/>
+      </w:r>
+      <w:r>
+        <w:tab/>
+        <w:t xml:space="preserve">Starts the normal routine. </w:t>
+      </w:r>
+      <w:proofErr w:type="spellStart"/>
+      <w:r>
+        <w:t>Args</w:t>
+      </w:r>
+      <w:proofErr w:type="spellEnd"/>
+      <w:r>
+        <w:t xml:space="preserve"> from main</w:t>
+      </w:r>
+    </w:p>
+    <w:p>
+      <w:r>
+        <w:tab/>
+      </w:r>
+      <w:proofErr w:type="spellStart"/>
+      <w:r>
+        <w:t>NetworkFactory</w:t>
+      </w:r>
+      <w:proofErr w:type="spellEnd"/>
+      <w:r>
+        <w:t>:</w:t>
+      </w:r>
+    </w:p>
+    <w:p>
+      <w:pPr>
+        <w:ind w:left="1440"/>
+        <w:rPr>
+          <w:rFonts w:ascii="Consolas" w:hAnsi="Consolas" w:cs="Consolas"/>
+          <w:color w:val="000000"/>
+          <w:sz w:val="19"/>
+          <w:szCs w:val="19"/>
+        </w:rPr>
+      </w:pPr>
+      <w:r>
+        <w:rPr>
+          <w:rFonts w:ascii="Consolas" w:hAnsi="Consolas" w:cs="Consolas"/>
+          <w:color w:val="0000FF"/>
+          <w:sz w:val="19"/>
+          <w:szCs w:val="19"/>
+        </w:rPr>
+        <w:t>void</w:t>
+      </w:r>
+      <w:r>
+        <w:rPr>
+          <w:rFonts w:ascii="Consolas" w:hAnsi="Consolas" w:cs="Consolas"/>
+          <w:color w:val="000000"/>
+          <w:sz w:val="19"/>
+          <w:szCs w:val="19"/>
+        </w:rPr>
+        <w:t xml:space="preserve"> </w:t>
+      </w:r>
+      <w:proofErr w:type="spellStart"/>
+      <w:proofErr w:type="gramStart"/>
+      <w:r>
+        <w:rPr>
+          <w:rFonts w:ascii="Consolas" w:hAnsi="Consolas" w:cs="Consolas"/>
+          <w:color w:val="000000"/>
+          <w:sz w:val="19"/>
+          <w:szCs w:val="19"/>
+        </w:rPr>
+        <w:t>StartListening</w:t>
+      </w:r>
+      <w:proofErr w:type="spellEnd"/>
+      <w:r>
+        <w:rPr>
+          <w:rFonts w:ascii="Consolas" w:hAnsi="Consolas" w:cs="Consolas"/>
+          <w:color w:val="000000"/>
+          <w:sz w:val="19"/>
+          <w:szCs w:val="19"/>
+        </w:rPr>
+        <w:t>(</w:t>
+      </w:r>
+      <w:proofErr w:type="gramEnd"/>
+      <w:r>
+        <w:rPr>
+          <w:rFonts w:ascii="Consolas" w:hAnsi="Consolas" w:cs="Consolas"/>
+          <w:color w:val="0000FF"/>
+          <w:sz w:val="19"/>
+          <w:szCs w:val="19"/>
+        </w:rPr>
+        <w:t>const</w:t>
+      </w:r>
+      <w:r>
+        <w:rPr>
+          <w:rFonts w:ascii="Consolas" w:hAnsi="Consolas" w:cs="Consolas"/>
+          <w:color w:val="000000"/>
+          <w:sz w:val="19"/>
+          <w:szCs w:val="19"/>
+        </w:rPr>
+        <w:t xml:space="preserve"> </w:t>
+      </w:r>
+      <w:r>
+        <w:rPr>
+          <w:rFonts w:ascii="Consolas" w:hAnsi="Consolas" w:cs="Consolas"/>
+          <w:color w:val="0000FF"/>
+          <w:sz w:val="19"/>
+          <w:szCs w:val="19"/>
+        </w:rPr>
+        <w:t>int</w:t>
+      </w:r>
+      <w:r>
+        <w:rPr>
+          <w:rFonts w:ascii="Consolas" w:hAnsi="Consolas" w:cs="Consolas"/>
+          <w:color w:val="000000"/>
+          <w:sz w:val="19"/>
+          <w:szCs w:val="19"/>
+        </w:rPr>
+        <w:t xml:space="preserve">&amp; </w:t>
+      </w:r>
+      <w:proofErr w:type="spellStart"/>
+      <w:r>
+        <w:rPr>
+          <w:rFonts w:ascii="Consolas" w:hAnsi="Consolas" w:cs="Consolas"/>
+          <w:color w:val="808080"/>
+          <w:sz w:val="19"/>
+          <w:szCs w:val="19"/>
+        </w:rPr>
+        <w:t>tickRate</w:t>
+      </w:r>
+      <w:proofErr w:type="spellEnd"/>
+      <w:r>
+        <w:rPr>
+          <w:rFonts w:ascii="Consolas" w:hAnsi="Consolas" w:cs="Consolas"/>
+          <w:color w:val="000000"/>
+          <w:sz w:val="19"/>
+          <w:szCs w:val="19"/>
+        </w:rPr>
+        <w:t>, std::</w:t>
       </w:r>
       <w:r>
         <w:rPr>
@@ -3823,7 +3995,7 @@
           <w:sz w:val="19"/>
           <w:szCs w:val="19"/>
         </w:rPr>
-        <w:t>vector</w:t>
+        <w:t>atomic</w:t>
       </w:r>
       <w:r>
         <w:rPr>
@@ -3834,7 +4006,15 @@
         </w:rPr>
         <w:t>&lt;</w:t>
       </w:r>
-      <w:proofErr w:type="spellStart"/>
+      <w:r>
+        <w:rPr>
+          <w:rFonts w:ascii="Consolas" w:hAnsi="Consolas" w:cs="Consolas"/>
+          <w:color w:val="0000FF"/>
+          <w:sz w:val="19"/>
+          <w:szCs w:val="19"/>
+        </w:rPr>
+        <w:t>bool</w:t>
+      </w:r>
       <w:r>
         <w:rPr>
           <w:rFonts w:ascii="Consolas" w:hAnsi="Consolas" w:cs="Consolas"/>
@@ -3842,7 +4022,17 @@
           <w:sz w:val="19"/>
           <w:szCs w:val="19"/>
         </w:rPr>
-        <w:t>std</w:t>
+        <w:t xml:space="preserve">&gt;&amp; </w:t>
+      </w:r>
+      <w:proofErr w:type="spellStart"/>
+      <w:r>
+        <w:rPr>
+          <w:rFonts w:ascii="Consolas" w:hAnsi="Consolas" w:cs="Consolas"/>
+          <w:color w:val="808080"/>
+          <w:sz w:val="19"/>
+          <w:szCs w:val="19"/>
+        </w:rPr>
+        <w:t>endProgramIndicator</w:t>
       </w:r>
       <w:proofErr w:type="spellEnd"/>
       <w:r>
@@ -3852,7 +4042,7 @@
           <w:sz w:val="19"/>
           <w:szCs w:val="19"/>
         </w:rPr>
-        <w:t>::</w:t>
+        <w:t>, std::</w:t>
       </w:r>
       <w:r>
         <w:rPr>
@@ -3861,7 +4051,7 @@
           <w:sz w:val="19"/>
           <w:szCs w:val="19"/>
         </w:rPr>
-        <w:t>string</w:t>
+        <w:t>atomic</w:t>
       </w:r>
       <w:r>
         <w:rPr>
@@ -3870,6 +4060,24 @@
           <w:sz w:val="19"/>
           <w:szCs w:val="19"/>
         </w:rPr>
+        <w:t>&lt;</w:t>
+      </w:r>
+      <w:r>
+        <w:rPr>
+          <w:rFonts w:ascii="Consolas" w:hAnsi="Consolas" w:cs="Consolas"/>
+          <w:color w:val="0000FF"/>
+          <w:sz w:val="19"/>
+          <w:szCs w:val="19"/>
+        </w:rPr>
+        <w:t>bool</w:t>
+      </w:r>
+      <w:r>
+        <w:rPr>
+          <w:rFonts w:ascii="Consolas" w:hAnsi="Consolas" w:cs="Consolas"/>
+          <w:color w:val="000000"/>
+          <w:sz w:val="19"/>
+          <w:szCs w:val="19"/>
+        </w:rPr>
         <w:t xml:space="preserve">&gt;&amp; </w:t>
       </w:r>
       <w:proofErr w:type="spellStart"/>
@@ -3880,7 +4088,7 @@
           <w:sz w:val="19"/>
           <w:szCs w:val="19"/>
         </w:rPr>
-        <w:t>args</w:t>
+        <w:t>endProgramIndicatorResult</w:t>
       </w:r>
       <w:proofErr w:type="spellEnd"/>
       <w:r>
@@ -3894,302 +4102,6 @@
       </w:r>
     </w:p>
     <w:p>
-      <w:r>
-        <w:tab/>
-      </w:r>
-      <w:r>
-        <w:tab/>
-      </w:r>
-      <w:r>
-        <w:tab/>
-        <w:t xml:space="preserve">Starts the normal routine. </w:t>
-      </w:r>
-      <w:proofErr w:type="spellStart"/>
-      <w:r>
-        <w:t>Args</w:t>
-      </w:r>
-      <w:proofErr w:type="spellEnd"/>
-      <w:r>
-        <w:t xml:space="preserve"> from main</w:t>
-      </w:r>
-    </w:p>
-    <w:p>
-      <w:r>
-        <w:tab/>
-      </w:r>
-      <w:proofErr w:type="spellStart"/>
-      <w:r>
-        <w:t>NetworkFactory</w:t>
-      </w:r>
-      <w:proofErr w:type="spellEnd"/>
-      <w:r>
-        <w:t>:</w:t>
-      </w:r>
-    </w:p>
-    <w:p>
-      <w:pPr>
-        <w:ind w:left="1440"/>
-        <w:rPr>
-          <w:rFonts w:ascii="Consolas" w:hAnsi="Consolas" w:cs="Consolas"/>
-          <w:color w:val="000000"/>
-          <w:sz w:val="19"/>
-          <w:szCs w:val="19"/>
-        </w:rPr>
-      </w:pPr>
-      <w:proofErr w:type="gramStart"/>
-      <w:r>
-        <w:rPr>
-          <w:rFonts w:ascii="Consolas" w:hAnsi="Consolas" w:cs="Consolas"/>
-          <w:color w:val="0000FF"/>
-          <w:sz w:val="19"/>
-          <w:szCs w:val="19"/>
-        </w:rPr>
-        <w:t>void</w:t>
-      </w:r>
-      <w:proofErr w:type="gramEnd"/>
-      <w:r>
-        <w:rPr>
-          <w:rFonts w:ascii="Consolas" w:hAnsi="Consolas" w:cs="Consolas"/>
-          <w:color w:val="000000"/>
-          <w:sz w:val="19"/>
-          <w:szCs w:val="19"/>
-        </w:rPr>
-        <w:t xml:space="preserve"> </w:t>
-      </w:r>
-      <w:proofErr w:type="spellStart"/>
-      <w:r>
-        <w:rPr>
-          <w:rFonts w:ascii="Consolas" w:hAnsi="Consolas" w:cs="Consolas"/>
-          <w:color w:val="000000"/>
-          <w:sz w:val="19"/>
-          <w:szCs w:val="19"/>
-        </w:rPr>
-        <w:t>StartListening</w:t>
-      </w:r>
-      <w:proofErr w:type="spellEnd"/>
-      <w:r>
-        <w:rPr>
-          <w:rFonts w:ascii="Consolas" w:hAnsi="Consolas" w:cs="Consolas"/>
-          <w:color w:val="000000"/>
-          <w:sz w:val="19"/>
-          <w:szCs w:val="19"/>
-        </w:rPr>
-        <w:t>(</w:t>
-      </w:r>
-      <w:proofErr w:type="spellStart"/>
-      <w:r>
-        <w:rPr>
-          <w:rFonts w:ascii="Consolas" w:hAnsi="Consolas" w:cs="Consolas"/>
-          <w:color w:val="0000FF"/>
-          <w:sz w:val="19"/>
-          <w:szCs w:val="19"/>
-        </w:rPr>
-        <w:t>const</w:t>
-      </w:r>
-      <w:proofErr w:type="spellEnd"/>
-      <w:r>
-        <w:rPr>
-          <w:rFonts w:ascii="Consolas" w:hAnsi="Consolas" w:cs="Consolas"/>
-          <w:color w:val="000000"/>
-          <w:sz w:val="19"/>
-          <w:szCs w:val="19"/>
-        </w:rPr>
-        <w:t xml:space="preserve"> </w:t>
-      </w:r>
-      <w:proofErr w:type="spellStart"/>
-      <w:r>
-        <w:rPr>
-          <w:rFonts w:ascii="Consolas" w:hAnsi="Consolas" w:cs="Consolas"/>
-          <w:color w:val="0000FF"/>
-          <w:sz w:val="19"/>
-          <w:szCs w:val="19"/>
-        </w:rPr>
-        <w:t>int</w:t>
-      </w:r>
-      <w:proofErr w:type="spellEnd"/>
-      <w:r>
-        <w:rPr>
-          <w:rFonts w:ascii="Consolas" w:hAnsi="Consolas" w:cs="Consolas"/>
-          <w:color w:val="000000"/>
-          <w:sz w:val="19"/>
-          <w:szCs w:val="19"/>
-        </w:rPr>
-        <w:t xml:space="preserve">&amp; </w:t>
-      </w:r>
-      <w:proofErr w:type="spellStart"/>
-      <w:r>
-        <w:rPr>
-          <w:rFonts w:ascii="Consolas" w:hAnsi="Consolas" w:cs="Consolas"/>
-          <w:color w:val="808080"/>
-          <w:sz w:val="19"/>
-          <w:szCs w:val="19"/>
-        </w:rPr>
-        <w:t>tickRate</w:t>
-      </w:r>
-      <w:proofErr w:type="spellEnd"/>
-      <w:r>
-        <w:rPr>
-          <w:rFonts w:ascii="Consolas" w:hAnsi="Consolas" w:cs="Consolas"/>
-          <w:color w:val="000000"/>
-          <w:sz w:val="19"/>
-          <w:szCs w:val="19"/>
-        </w:rPr>
-        <w:t xml:space="preserve">, </w:t>
-      </w:r>
-      <w:proofErr w:type="spellStart"/>
-      <w:r>
-        <w:rPr>
-          <w:rFonts w:ascii="Consolas" w:hAnsi="Consolas" w:cs="Consolas"/>
-          <w:color w:val="000000"/>
-          <w:sz w:val="19"/>
-          <w:szCs w:val="19"/>
-        </w:rPr>
-        <w:t>std</w:t>
-      </w:r>
-      <w:proofErr w:type="spellEnd"/>
-      <w:r>
-        <w:rPr>
-          <w:rFonts w:ascii="Consolas" w:hAnsi="Consolas" w:cs="Consolas"/>
-          <w:color w:val="000000"/>
-          <w:sz w:val="19"/>
-          <w:szCs w:val="19"/>
-        </w:rPr>
-        <w:t>::</w:t>
-      </w:r>
-      <w:r>
-        <w:rPr>
-          <w:rFonts w:ascii="Consolas" w:hAnsi="Consolas" w:cs="Consolas"/>
-          <w:color w:val="2B91AF"/>
-          <w:sz w:val="19"/>
-          <w:szCs w:val="19"/>
-        </w:rPr>
-        <w:t>atomic</w:t>
-      </w:r>
-      <w:r>
-        <w:rPr>
-          <w:rFonts w:ascii="Consolas" w:hAnsi="Consolas" w:cs="Consolas"/>
-          <w:color w:val="000000"/>
-          <w:sz w:val="19"/>
-          <w:szCs w:val="19"/>
-        </w:rPr>
-        <w:t>&lt;</w:t>
-      </w:r>
-      <w:r>
-        <w:rPr>
-          <w:rFonts w:ascii="Consolas" w:hAnsi="Consolas" w:cs="Consolas"/>
-          <w:color w:val="0000FF"/>
-          <w:sz w:val="19"/>
-          <w:szCs w:val="19"/>
-        </w:rPr>
-        <w:t>bool</w:t>
-      </w:r>
-      <w:r>
-        <w:rPr>
-          <w:rFonts w:ascii="Consolas" w:hAnsi="Consolas" w:cs="Consolas"/>
-          <w:color w:val="000000"/>
-          <w:sz w:val="19"/>
-          <w:szCs w:val="19"/>
-        </w:rPr>
-        <w:t xml:space="preserve">&gt;&amp; </w:t>
-      </w:r>
-      <w:proofErr w:type="spellStart"/>
-      <w:r>
-        <w:rPr>
-          <w:rFonts w:ascii="Consolas" w:hAnsi="Consolas" w:cs="Consolas"/>
-          <w:color w:val="808080"/>
-          <w:sz w:val="19"/>
-          <w:szCs w:val="19"/>
-        </w:rPr>
-        <w:t>endProgramIndicator</w:t>
-      </w:r>
-      <w:proofErr w:type="spellEnd"/>
-      <w:r>
-        <w:rPr>
-          <w:rFonts w:ascii="Consolas" w:hAnsi="Consolas" w:cs="Consolas"/>
-          <w:color w:val="000000"/>
-          <w:sz w:val="19"/>
-          <w:szCs w:val="19"/>
-        </w:rPr>
-        <w:t xml:space="preserve">, </w:t>
-      </w:r>
-      <w:proofErr w:type="spellStart"/>
-      <w:r>
-        <w:rPr>
-          <w:rFonts w:ascii="Consolas" w:hAnsi="Consolas" w:cs="Consolas"/>
-          <w:color w:val="000000"/>
-          <w:sz w:val="19"/>
-          <w:szCs w:val="19"/>
-        </w:rPr>
-        <w:t>std</w:t>
-      </w:r>
-      <w:proofErr w:type="spellEnd"/>
-      <w:r>
-        <w:rPr>
-          <w:rFonts w:ascii="Consolas" w:hAnsi="Consolas" w:cs="Consolas"/>
-          <w:color w:val="000000"/>
-          <w:sz w:val="19"/>
-          <w:szCs w:val="19"/>
-        </w:rPr>
-        <w:t>::</w:t>
-      </w:r>
-      <w:r>
-        <w:rPr>
-          <w:rFonts w:ascii="Consolas" w:hAnsi="Consolas" w:cs="Consolas"/>
-          <w:color w:val="2B91AF"/>
-          <w:sz w:val="19"/>
-          <w:szCs w:val="19"/>
-        </w:rPr>
-        <w:t>atomic</w:t>
-      </w:r>
-      <w:r>
-        <w:rPr>
-          <w:rFonts w:ascii="Consolas" w:hAnsi="Consolas" w:cs="Consolas"/>
-          <w:color w:val="000000"/>
-          <w:sz w:val="19"/>
-          <w:szCs w:val="19"/>
-        </w:rPr>
-        <w:t>&lt;</w:t>
-      </w:r>
-      <w:r>
-        <w:rPr>
-          <w:rFonts w:ascii="Consolas" w:hAnsi="Consolas" w:cs="Consolas"/>
-          <w:color w:val="0000FF"/>
-          <w:sz w:val="19"/>
-          <w:szCs w:val="19"/>
-        </w:rPr>
-        <w:t>bool</w:t>
-      </w:r>
-      <w:r>
-        <w:rPr>
-          <w:rFonts w:ascii="Consolas" w:hAnsi="Consolas" w:cs="Consolas"/>
-          <w:color w:val="000000"/>
-          <w:sz w:val="19"/>
-          <w:szCs w:val="19"/>
-        </w:rPr>
-        <w:t xml:space="preserve">&gt;&amp; </w:t>
-      </w:r>
-      <w:proofErr w:type="spellStart"/>
-      <w:r>
-        <w:rPr>
-          <w:rFonts w:ascii="Consolas" w:hAnsi="Consolas" w:cs="Consolas"/>
-          <w:color w:val="808080"/>
-          <w:sz w:val="19"/>
-          <w:szCs w:val="19"/>
-        </w:rPr>
-        <w:t>endProgramIndicatorResult</w:t>
-      </w:r>
-      <w:proofErr w:type="spellEnd"/>
-      <w:r>
-        <w:rPr>
-          <w:rFonts w:ascii="Consolas" w:hAnsi="Consolas" w:cs="Consolas"/>
-          <w:color w:val="000000"/>
-          <w:sz w:val="19"/>
-          <w:szCs w:val="19"/>
-        </w:rPr>
-        <w:t>)</w:t>
-      </w:r>
-    </w:p>
-    <w:p>
       <w:pPr>
         <w:ind w:left="2160"/>
       </w:pPr>
@@ -4209,6 +4121,48 @@
       </w:pPr>
       <w:r>
         <w:lastRenderedPageBreak/>
+        <w:t>DEPENDENCIES:</w:t>
+      </w:r>
+    </w:p>
+    <w:p>
+      <w:pPr>
+        <w:ind w:left="360"/>
+      </w:pPr>
+      <w:r>
+        <w:t>For building in Visual Studio - #include directories to Boost</w:t>
+      </w:r>
+    </w:p>
+    <w:p>
+      <w:pPr>
+        <w:ind w:left="360" w:firstLine="360"/>
+      </w:pPr>
+      <w:r>
+        <w:rPr>
+          <w:rFonts w:ascii="Consolas" w:hAnsi="Consolas" w:cs="Consolas"/>
+          <w:color w:val="A31515"/>
+          <w:sz w:val="19"/>
+          <w:szCs w:val="19"/>
+        </w:rPr>
+        <w:t>boost/asio.hpp</w:t>
+      </w:r>
+    </w:p>
+    <w:p>
+      <w:pPr>
+        <w:ind w:left="360"/>
+      </w:pPr>
+      <w:bookmarkStart w:id="0" w:name="_GoBack"/>
+      <w:bookmarkEnd w:id="0"/>
+    </w:p>
+    <w:p>
+      <w:pPr>
+        <w:ind w:left="360"/>
+      </w:pPr>
+    </w:p>
+    <w:p>
+      <w:pPr>
+        <w:ind w:left="360"/>
+      </w:pPr>
+      <w:r>
         <w:t>LINKS:</w:t>
       </w:r>
     </w:p>
@@ -4224,6 +4178,21 @@
           <w:t>https://www.boost.org/doc/libs/1_69_0/doc/html/boost_asio.html</w:t>
         </w:r>
       </w:hyperlink>
+    </w:p>
+    <w:p>
+      <w:pPr>
+        <w:ind w:left="360"/>
+      </w:pPr>
+    </w:p>
+    <w:p>
+      <w:pPr>
+        <w:ind w:left="360"/>
+      </w:pPr>
+    </w:p>
+    <w:p>
+      <w:pPr>
+        <w:ind w:left="360"/>
+      </w:pPr>
     </w:p>
     <w:p>
       <w:pPr>
@@ -4241,7 +4210,7 @@
 </file>
 
 <file path=word/numbering.xml><?xml version="1.0" encoding="utf-8"?>
-<w:numbering xmlns:wpc="http://schemas.microsoft.com/office/word/2010/wordprocessingCanvas" xmlns:cx="http://schemas.microsoft.com/office/drawing/2014/chartex" xmlns:cx1="http://schemas.microsoft.com/office/drawing/2015/9/8/chartex" xmlns:mc="http://schemas.openxmlformats.org/markup-compatibility/2006" xmlns:o="urn:schemas-microsoft-com:office:office" xmlns:r="http://schemas.openxmlformats.org/officeDocument/2006/relationships" xmlns:m="http://schemas.openxmlformats.org/officeDocument/2006/math" xmlns:v="urn:schemas-microsoft-com:vml" xmlns:wp14="http://schemas.microsoft.com/office/word/2010/wordprocessingDrawing" xmlns:wp="http://schemas.openxmlformats.org/drawingml/2006/wordprocessingDrawing" xmlns:w10="urn:schemas-microsoft-com:office:word" xmlns:w="http://schemas.openxmlformats.org/wordprocessingml/2006/main" xmlns:w14="http://schemas.microsoft.com/office/word/2010/wordml" xmlns:w15="http://schemas.microsoft.com/office/word/2012/wordml" xmlns:w16se="http://schemas.microsoft.com/office/word/2015/wordml/symex" xmlns:wpg="http://schemas.microsoft.com/office/word/2010/wordprocessingGroup" xmlns:wpi="http://schemas.microsoft.com/office/word/2010/wordprocessingInk" xmlns:wne="http://schemas.microsoft.com/office/word/2006/wordml" xmlns:wps="http://schemas.microsoft.com/office/word/2010/wordprocessingShape" mc:Ignorable="w14 w15 w16se wp14">
+<w:numbering xmlns:wpc="http://schemas.microsoft.com/office/word/2010/wordprocessingCanvas" xmlns:cx="http://schemas.microsoft.com/office/drawing/2014/chartex" xmlns:cx1="http://schemas.microsoft.com/office/drawing/2015/9/8/chartex" xmlns:cx2="http://schemas.microsoft.com/office/drawing/2015/10/21/chartex" xmlns:cx3="http://schemas.microsoft.com/office/drawing/2016/5/9/chartex" xmlns:cx4="http://schemas.microsoft.com/office/drawing/2016/5/10/chartex" xmlns:cx5="http://schemas.microsoft.com/office/drawing/2016/5/11/chartex" xmlns:cx6="http://schemas.microsoft.com/office/drawing/2016/5/12/chartex" xmlns:cx7="http://schemas.microsoft.com/office/drawing/2016/5/13/chartex" xmlns:cx8="http://schemas.microsoft.com/office/drawing/2016/5/14/chartex" xmlns:mc="http://schemas.openxmlformats.org/markup-compatibility/2006" xmlns:aink="http://schemas.microsoft.com/office/drawing/2016/ink" xmlns:am3d="http://schemas.microsoft.com/office/drawing/2017/model3d" xmlns:o="urn:schemas-microsoft-com:office:office" xmlns:r="http://schemas.openxmlformats.org/officeDocument/2006/relationships" xmlns:m="http://schemas.openxmlformats.org/officeDocument/2006/math" xmlns:v="urn:schemas-microsoft-com:vml" xmlns:wp14="http://schemas.microsoft.com/office/word/2010/wordprocessingDrawing" xmlns:wp="http://schemas.openxmlformats.org/drawingml/2006/wordprocessingDrawing" xmlns:w10="urn:schemas-microsoft-com:office:word" xmlns:w="http://schemas.openxmlformats.org/wordprocessingml/2006/main" xmlns:w14="http://schemas.microsoft.com/office/word/2010/wordml" xmlns:w15="http://schemas.microsoft.com/office/word/2012/wordml" xmlns:w16cid="http://schemas.microsoft.com/office/word/2016/wordml/cid" xmlns:w16se="http://schemas.microsoft.com/office/word/2015/wordml/symex" xmlns:wpg="http://schemas.microsoft.com/office/word/2010/wordprocessingGroup" xmlns:wpi="http://schemas.microsoft.com/office/word/2010/wordprocessingInk" xmlns:wne="http://schemas.microsoft.com/office/word/2006/wordml" xmlns:wps="http://schemas.microsoft.com/office/word/2010/wordprocessingShape" mc:Ignorable="w14 w15 w16se w16cid wp14">
   <w:abstractNum w:abstractNumId="0" w15:restartNumberingAfterBreak="0">
     <w:nsid w:val="0FB11BC7"/>
     <w:multiLevelType w:val="hybridMultilevel"/>
@@ -4942,7 +4911,7 @@
 </file>
 
 <file path=word/styles.xml><?xml version="1.0" encoding="utf-8"?>
-<w:styles xmlns:mc="http://schemas.openxmlformats.org/markup-compatibility/2006" xmlns:r="http://schemas.openxmlformats.org/officeDocument/2006/relationships" xmlns:w="http://schemas.openxmlformats.org/wordprocessingml/2006/main" xmlns:w14="http://schemas.microsoft.com/office/word/2010/wordml" xmlns:w15="http://schemas.microsoft.com/office/word/2012/wordml" xmlns:w16se="http://schemas.microsoft.com/office/word/2015/wordml/symex" mc:Ignorable="w14 w15 w16se">
+<w:styles xmlns:mc="http://schemas.openxmlformats.org/markup-compatibility/2006" xmlns:r="http://schemas.openxmlformats.org/officeDocument/2006/relationships" xmlns:w="http://schemas.openxmlformats.org/wordprocessingml/2006/main" xmlns:w14="http://schemas.microsoft.com/office/word/2010/wordml" xmlns:w15="http://schemas.microsoft.com/office/word/2012/wordml" xmlns:w16cid="http://schemas.microsoft.com/office/word/2016/wordml/cid" xmlns:w16se="http://schemas.microsoft.com/office/word/2015/wordml/symex" mc:Ignorable="w14 w15 w16se w16cid">
   <w:docDefaults>
     <w:rPrDefault>
       <w:rPr>
@@ -4958,7 +4927,7 @@
       </w:pPr>
     </w:pPrDefault>
   </w:docDefaults>
-  <w:latentStyles w:defLockedState="0" w:defUIPriority="99" w:defSemiHidden="0" w:defUnhideWhenUsed="0" w:defQFormat="0" w:count="371">
+  <w:latentStyles w:defLockedState="0" w:defUIPriority="99" w:defSemiHidden="0" w:defUnhideWhenUsed="0" w:defQFormat="0" w:count="375">
     <w:lsdException w:name="Normal" w:uiPriority="0" w:qFormat="1"/>
     <w:lsdException w:name="heading 1" w:uiPriority="9" w:qFormat="1"/>
     <w:lsdException w:name="heading 2" w:semiHidden="1" w:uiPriority="9" w:unhideWhenUsed="1" w:qFormat="1"/>
@@ -5064,7 +5033,6 @@
     <w:lsdException w:name="HTML Sample" w:semiHidden="1" w:unhideWhenUsed="1"/>
     <w:lsdException w:name="HTML Typewriter" w:semiHidden="1" w:unhideWhenUsed="1"/>
     <w:lsdException w:name="HTML Variable" w:semiHidden="1" w:unhideWhenUsed="1"/>
-    <w:lsdException w:name="Normal Table" w:semiHidden="1" w:unhideWhenUsed="1"/>
     <w:lsdException w:name="annotation subject" w:semiHidden="1" w:unhideWhenUsed="1"/>
     <w:lsdException w:name="No List" w:semiHidden="1" w:unhideWhenUsed="1"/>
     <w:lsdException w:name="Outline List 1" w:semiHidden="1" w:unhideWhenUsed="1"/>
@@ -5108,10 +5076,8 @@
     <w:lsdException w:name="Table Elegant" w:semiHidden="1" w:unhideWhenUsed="1"/>
     <w:lsdException w:name="Table Professional" w:semiHidden="1" w:unhideWhenUsed="1"/>
     <w:lsdException w:name="Table Subtle 1" w:semiHidden="1" w:unhideWhenUsed="1"/>
-    <w:lsdException w:name="Table Subtle 2" w:semiHidden="1" w:unhideWhenUsed="1"/>
     <w:lsdException w:name="Table Web 1" w:semiHidden="1" w:unhideWhenUsed="1"/>
     <w:lsdException w:name="Table Web 2" w:semiHidden="1" w:unhideWhenUsed="1"/>
-    <w:lsdException w:name="Table Web 3" w:semiHidden="1" w:unhideWhenUsed="1"/>
     <w:lsdException w:name="Balloon Text" w:semiHidden="1" w:unhideWhenUsed="1"/>
     <w:lsdException w:name="Table Grid" w:uiPriority="39"/>
     <w:lsdException w:name="Table Theme" w:semiHidden="1" w:unhideWhenUsed="1"/>
@@ -5330,6 +5296,10 @@
     <w:lsdException w:name="List Table 5 Dark Accent 6" w:uiPriority="50"/>
     <w:lsdException w:name="List Table 6 Colorful Accent 6" w:uiPriority="51"/>
     <w:lsdException w:name="List Table 7 Colorful Accent 6" w:uiPriority="52"/>
+    <w:lsdException w:name="Mention" w:semiHidden="1" w:unhideWhenUsed="1"/>
+    <w:lsdException w:name="Smart Hyperlink" w:semiHidden="1" w:unhideWhenUsed="1"/>
+    <w:lsdException w:name="Hashtag" w:semiHidden="1" w:unhideWhenUsed="1"/>
+    <w:lsdException w:name="Unresolved Mention" w:semiHidden="1" w:unhideWhenUsed="1"/>
   </w:latentStyles>
   <w:style w:type="paragraph" w:default="1" w:styleId="Normal">
     <w:name w:val="Normal"/>

</xml_diff>